<commit_message>
1. Finish coding watching detail of risk.
</commit_message>
<xml_diff>
--- a/基建app/基建数据接口说明文档.docx
+++ b/基建app/基建数据接口说明文档.docx
@@ -5050,6 +5050,9 @@
         </w:numPr>
       </w:pPr>
       <w:r>
+        <w:t>*</w:t>
+      </w:r>
+      <w:r>
         <w:rPr>
           <w:rFonts w:hint="eastAsia"/>
         </w:rPr>
@@ -6588,6 +6591,9 @@
         </w:numPr>
       </w:pPr>
       <w:r>
+        <w:t>*</w:t>
+      </w:r>
+      <w:r>
         <w:rPr>
           <w:rFonts w:hint="eastAsia"/>
         </w:rPr>
@@ -8302,6 +8308,8 @@
           <w:numId w:val="1"/>
         </w:numPr>
       </w:pPr>
+      <w:bookmarkStart w:id="0" w:name="_GoBack"/>
+      <w:bookmarkEnd w:id="0"/>
       <w:r>
         <w:rPr>
           <w:rFonts w:hint="eastAsia"/>
@@ -10788,6 +10796,9 @@
         </w:numPr>
       </w:pPr>
       <w:r>
+        <w:t>*</w:t>
+      </w:r>
+      <w:r>
         <w:rPr>
           <w:rFonts w:hint="eastAsia"/>
         </w:rPr>
@@ -11992,8 +12003,6 @@
         <w:lastRenderedPageBreak/>
         <w:t>*</w:t>
       </w:r>
-      <w:bookmarkStart w:id="0" w:name="_GoBack"/>
-      <w:bookmarkEnd w:id="0"/>
       <w:r>
         <w:rPr>
           <w:rFonts w:hint="eastAsia"/>
@@ -17360,13 +17369,7 @@
         <w:rPr>
           <w:rFonts w:hint="eastAsia"/>
         </w:rPr>
-        <w:t>-</w:t>
-      </w:r>
-      <w:r>
-        <w:rPr>
-          <w:rFonts w:hint="eastAsia"/>
-        </w:rPr>
-        <w:t>*</w:t>
+        <w:t>-*</w:t>
       </w:r>
       <w:r>
         <w:rPr>
@@ -21238,7 +21241,7 @@
   <a:extraClrSchemeLst/>
   <a:extLst>
     <a:ext uri="{05A4C25C-085E-4340-85A3-A5531E510DB2}">
-      <thm15:themeFamily xmlns:thm15="http://schemas.microsoft.com/office/thememl/2012/main" xmlns="" name="Office Theme" id="{62F939B6-93AF-4DB8-9C6B-D6C7DFDC589F}" vid="{4A3C46E8-61CC-4603-A589-7422A47A8E4A}"/>
+      <thm15:themeFamily xmlns="" xmlns:thm15="http://schemas.microsoft.com/office/thememl/2012/main" name="Office Theme" id="{62F939B6-93AF-4DB8-9C6B-D6C7DFDC589F}" vid="{4A3C46E8-61CC-4603-A589-7422A47A8E4A}"/>
     </a:ext>
   </a:extLst>
 </a:theme>

</xml_diff>

<commit_message>
1. Add notice state, test no problem.
</commit_message>
<xml_diff>
--- a/基建app/基建数据接口说明文档.docx
+++ b/基建app/基建数据接口说明文档.docx
@@ -12442,10 +12442,13 @@
         </w:numPr>
       </w:pPr>
       <w:r>
-        <w:rPr>
-          <w:rFonts w:hint="eastAsia"/>
-        </w:rPr>
         <w:lastRenderedPageBreak/>
+        <w:t>*</w:t>
+      </w:r>
+      <w:r>
+        <w:rPr>
+          <w:rFonts w:hint="eastAsia"/>
+        </w:rPr>
         <w:t>回复消息</w:t>
       </w:r>
     </w:p>
@@ -12892,6 +12895,9 @@
         </w:numPr>
       </w:pPr>
       <w:r>
+        <w:t>*</w:t>
+      </w:r>
+      <w:r>
         <w:rPr>
           <w:rFonts w:hint="eastAsia"/>
         </w:rPr>
@@ -13407,8 +13413,9 @@
           <w:numId w:val="1"/>
         </w:numPr>
       </w:pPr>
-      <w:bookmarkStart w:id="0" w:name="_GoBack"/>
-      <w:bookmarkEnd w:id="0"/>
+      <w:r>
+        <w:t>*</w:t>
+      </w:r>
       <w:r>
         <w:rPr>
           <w:rFonts w:hint="eastAsia"/>
@@ -15592,6 +15599,11 @@
           <w:numId w:val="1"/>
         </w:numPr>
       </w:pPr>
+      <w:r>
+        <w:t>*</w:t>
+      </w:r>
+      <w:bookmarkStart w:id="0" w:name="_GoBack"/>
+      <w:bookmarkEnd w:id="0"/>
       <w:r>
         <w:rPr>
           <w:rFonts w:hint="eastAsia"/>

</xml_diff>

<commit_message>
1. Finish update function, test no problem.
</commit_message>
<xml_diff>
--- a/基建app/基建数据接口说明文档.docx
+++ b/基建app/基建数据接口说明文档.docx
@@ -10356,6 +10356,9 @@
           <w:numId w:val="1"/>
         </w:numPr>
       </w:pPr>
+      <w:r>
+        <w:t>*</w:t>
+      </w:r>
       <w:bookmarkStart w:id="0" w:name="_GoBack"/>
       <w:bookmarkEnd w:id="0"/>
       <w:r>
@@ -16394,7 +16397,6 @@
   <w:style w:type="character" w:default="1" w:styleId="a0">
     <w:name w:val="Default Paragraph Font"/>
     <w:uiPriority w:val="1"/>
-    <w:semiHidden/>
     <w:unhideWhenUsed/>
   </w:style>
   <w:style w:type="table" w:default="1" w:styleId="a1">
@@ -16743,7 +16745,6 @@
   <w:style w:type="character" w:default="1" w:styleId="a0">
     <w:name w:val="Default Paragraph Font"/>
     <w:uiPriority w:val="1"/>
-    <w:semiHidden/>
     <w:unhideWhenUsed/>
   </w:style>
   <w:style w:type="table" w:default="1" w:styleId="a1">

</xml_diff>

<commit_message>
1. Finish coding my notice view module, test no problem.
</commit_message>
<xml_diff>
--- a/基建app/基建数据接口说明文档.docx
+++ b/基建app/基建数据接口说明文档.docx
@@ -10359,8 +10359,6 @@
       <w:r>
         <w:t>*</w:t>
       </w:r>
-      <w:bookmarkStart w:id="0" w:name="_GoBack"/>
-      <w:bookmarkEnd w:id="0"/>
       <w:r>
         <w:rPr>
           <w:rFonts w:hint="eastAsia"/>
@@ -11494,6 +11492,11 @@
           <w:numId w:val="1"/>
         </w:numPr>
       </w:pPr>
+      <w:r>
+        <w:t>*</w:t>
+      </w:r>
+      <w:bookmarkStart w:id="0" w:name="_GoBack"/>
+      <w:bookmarkEnd w:id="0"/>
       <w:r>
         <w:rPr>
           <w:rFonts w:hint="eastAsia"/>

</xml_diff>

<commit_message>
1. Fix bugs. 2. Finish about us. 3. Test no problem.
</commit_message>
<xml_diff>
--- a/基建app/基建数据接口说明文档.docx
+++ b/基建app/基建数据接口说明文档.docx
@@ -11495,8 +11495,6 @@
       <w:r>
         <w:t>*</w:t>
       </w:r>
-      <w:bookmarkStart w:id="0" w:name="_GoBack"/>
-      <w:bookmarkEnd w:id="0"/>
       <w:r>
         <w:rPr>
           <w:rFonts w:hint="eastAsia"/>
@@ -11982,6 +11980,11 @@
           <w:numId w:val="1"/>
         </w:numPr>
       </w:pPr>
+      <w:r>
+        <w:t>*</w:t>
+      </w:r>
+      <w:bookmarkStart w:id="0" w:name="_GoBack"/>
+      <w:bookmarkEnd w:id="0"/>
       <w:r>
         <w:rPr>
           <w:rFonts w:hint="eastAsia"/>

</xml_diff>

<commit_message>
1. Finish coding modify warn module, test no problem.
</commit_message>
<xml_diff>
--- a/基建app/基建数据接口说明文档.docx
+++ b/基建app/基建数据接口说明文档.docx
@@ -2,13 +2,7 @@
 <file path=word/document.xml><?xml version="1.0" encoding="utf-8"?>
 <w:document xmlns:wpc="http://schemas.microsoft.com/office/word/2010/wordprocessingCanvas" xmlns:mo="http://schemas.microsoft.com/office/mac/office/2008/main" xmlns:mc="http://schemas.openxmlformats.org/markup-compatibility/2006" xmlns:mv="urn:schemas-microsoft-com:mac:vml" xmlns:o="urn:schemas-microsoft-com:office:office" xmlns:r="http://schemas.openxmlformats.org/officeDocument/2006/relationships" xmlns:m="http://schemas.openxmlformats.org/officeDocument/2006/math" xmlns:v="urn:schemas-microsoft-com:vml" xmlns:wp14="http://schemas.microsoft.com/office/word/2010/wordprocessingDrawing" xmlns:wp="http://schemas.openxmlformats.org/drawingml/2006/wordprocessingDrawing" xmlns:w10="urn:schemas-microsoft-com:office:word" xmlns:w="http://schemas.openxmlformats.org/wordprocessingml/2006/main" xmlns:w14="http://schemas.microsoft.com/office/word/2010/wordml" xmlns:wpg="http://schemas.microsoft.com/office/word/2010/wordprocessingGroup" xmlns:wpi="http://schemas.microsoft.com/office/word/2010/wordprocessingInk" xmlns:wne="http://schemas.microsoft.com/office/word/2006/wordml" xmlns:wps="http://schemas.microsoft.com/office/word/2010/wordprocessingShape" mc:Ignorable="w14 wp14">
   <w:body>
-    <w:p>
-      <w:pPr>
-        <w:rPr>
-          <w:rFonts w:hint="eastAsia"/>
-        </w:rPr>
-      </w:pPr>
-    </w:p>
+    <w:p/>
     <w:p/>
     <w:p>
       <w:pPr>
@@ -11983,8 +11977,6 @@
       <w:r>
         <w:t>*</w:t>
       </w:r>
-      <w:bookmarkStart w:id="0" w:name="_GoBack"/>
-      <w:bookmarkEnd w:id="0"/>
       <w:r>
         <w:rPr>
           <w:rFonts w:hint="eastAsia"/>
@@ -13845,11 +13837,13 @@
           <w:numId w:val="1"/>
         </w:numPr>
       </w:pPr>
-      <w:r>
-        <w:rPr>
-          <w:rFonts w:hint="eastAsia"/>
-        </w:rPr>
-        <w:t>-*</w:t>
+      <w:bookmarkStart w:id="0" w:name="_GoBack"/>
+      <w:bookmarkEnd w:id="0"/>
+      <w:r>
+        <w:rPr>
+          <w:rFonts w:hint="eastAsia"/>
+        </w:rPr>
+        <w:t>*</w:t>
       </w:r>
       <w:r>
         <w:rPr>
@@ -14568,6 +14562,12 @@
         <w:rPr>
           <w:rFonts w:hint="eastAsia"/>
         </w:rPr>
+        <w:t>*</w:t>
+      </w:r>
+      <w:r>
+        <w:rPr>
+          <w:rFonts w:hint="eastAsia"/>
+        </w:rPr>
         <w:t>风险发布</w:t>
       </w:r>
     </w:p>
@@ -15039,6 +15039,12 @@
           <w:numId w:val="1"/>
         </w:numPr>
       </w:pPr>
+      <w:r>
+        <w:rPr>
+          <w:rFonts w:hint="eastAsia"/>
+        </w:rPr>
+        <w:t>*</w:t>
+      </w:r>
       <w:r>
         <w:rPr>
           <w:rFonts w:hint="eastAsia"/>
@@ -17168,7 +17174,7 @@
   <a:extraClrSchemeLst/>
   <a:extLst>
     <a:ext uri="{05A4C25C-085E-4340-85A3-A5531E510DB2}">
-      <thm15:themeFamily xmlns="" xmlns:thm15="http://schemas.microsoft.com/office/thememl/2012/main" name="Office Theme" id="{62F939B6-93AF-4DB8-9C6B-D6C7DFDC589F}" vid="{4A3C46E8-61CC-4603-A589-7422A47A8E4A}"/>
+      <thm15:themeFamily xmlns:thm15="http://schemas.microsoft.com/office/thememl/2012/main" xmlns="" name="Office Theme" id="{62F939B6-93AF-4DB8-9C6B-D6C7DFDC589F}" vid="{4A3C46E8-61CC-4603-A589-7422A47A8E4A}"/>
     </a:ext>
   </a:extLst>
 </a:theme>

</xml_diff>